<commit_message>
Added count-rows functionality. updated documentation. added a comment for the countWords algorithm.
</commit_message>
<xml_diff>
--- a/TextEditor/Readme.docx
+++ b/TextEditor/Readme.docx
@@ -42,40 +42,95 @@
       </w:pPr>
       <w:r>
         <w:rPr>
-          <w:lang w:val="sv-SE"/>
-        </w:rPr>
-        <w:t xml:space="preserve">Version av uppgiften: </w:t>
-      </w:r>
-      <w:commentRangeStart w:id="0"/>
-      <w:r>
-        <w:rPr>
-          <w:lang w:val="sv-SE"/>
-        </w:rPr>
-        <w:t>1</w:t>
-      </w:r>
-      <w:commentRangeEnd w:id="0"/>
-      <w:r>
-        <w:rPr>
-          <w:rStyle w:val="CommentReference"/>
-        </w:rPr>
-        <w:commentReference w:id="0"/>
-      </w:r>
-    </w:p>
-    <w:p>
-      <w:pPr>
-        <w:rPr>
-          <w:lang w:val="sv-SE"/>
-        </w:rPr>
-      </w:pPr>
-      <w:r>
-        <w:rPr>
-          <w:lang w:val="sv-SE"/>
-        </w:rPr>
-        <w:t>Programmet startar med en ny fil som kan redigeras. Filer som redigerats har en * i slutet av filnamnet.</w:t>
-      </w:r>
-    </w:p>
-    <w:p>
-      <w:pPr>
+          <w:b/>
+          <w:bCs/>
+          <w:lang w:val="sv-SE"/>
+        </w:rPr>
+        <w:t>Version av uppgiften</w:t>
+      </w:r>
+      <w:r>
+        <w:rPr>
+          <w:lang w:val="sv-SE"/>
+        </w:rPr>
+        <w:t xml:space="preserve">: </w:t>
+      </w:r>
+      <w:r>
+        <w:rPr>
+          <w:lang w:val="sv-SE"/>
+        </w:rPr>
+        <w:t>2</w:t>
+      </w:r>
+    </w:p>
+    <w:p>
+      <w:pPr>
+        <w:rPr>
+          <w:lang w:val="sv-SE"/>
+        </w:rPr>
+      </w:pPr>
+      <w:r>
+        <w:rPr>
+          <w:b/>
+          <w:bCs/>
+          <w:lang w:val="sv-SE"/>
+        </w:rPr>
+        <w:t>Antaganden</w:t>
+      </w:r>
+      <w:r>
+        <w:rPr>
+          <w:lang w:val="sv-SE"/>
+        </w:rPr>
+        <w:t>:</w:t>
+      </w:r>
+    </w:p>
+    <w:p>
+      <w:pPr>
+        <w:pStyle w:val="ListParagraph"/>
+        <w:numPr>
+          <w:ilvl w:val="0"/>
+          <w:numId w:val="2"/>
+        </w:numPr>
+        <w:rPr>
+          <w:lang w:val="sv-SE"/>
+        </w:rPr>
+      </w:pPr>
+      <w:r>
+        <w:rPr>
+          <w:lang w:val="sv-SE"/>
+        </w:rPr>
+        <w:t>Beräkning av antalet rader tar endast hänsyn till nya rader som skapas genom ”Enter”-tangenten. Texten som automatiskt hamnar under p.g.a. längd tas inte med i beräkningen.</w:t>
+      </w:r>
+    </w:p>
+    <w:p>
+      <w:pPr>
+        <w:pStyle w:val="ListParagraph"/>
+        <w:numPr>
+          <w:ilvl w:val="0"/>
+          <w:numId w:val="2"/>
+        </w:numPr>
+        <w:rPr>
+          <w:lang w:val="sv-SE"/>
+        </w:rPr>
+      </w:pPr>
+      <w:r>
+        <w:rPr>
+          <w:lang w:val="sv-SE"/>
+        </w:rPr>
+        <w:t xml:space="preserve">Default saving location </w:t>
+      </w:r>
+      <w:r>
+        <w:rPr>
+          <w:lang w:val="sv-SE"/>
+        </w:rPr>
+        <w:t>är användarens skrivbord.</w:t>
+      </w:r>
+    </w:p>
+    <w:p>
+      <w:pPr>
+        <w:pStyle w:val="ListParagraph"/>
+        <w:numPr>
+          <w:ilvl w:val="0"/>
+          <w:numId w:val="2"/>
+        </w:numPr>
         <w:rPr>
           <w:lang w:val="sv-SE"/>
         </w:rPr>
@@ -103,36 +158,109 @@
     </w:p>
     <w:p>
       <w:pPr>
-        <w:rPr>
-          <w:lang w:val="sv-SE"/>
-        </w:rPr>
-      </w:pPr>
-      <w:r>
-        <w:rPr>
-          <w:lang w:val="sv-SE"/>
-        </w:rPr>
-        <w:t xml:space="preserve">Default saving location </w:t>
-      </w:r>
-      <w:r>
-        <w:rPr>
-          <w:lang w:val="sv-SE"/>
-        </w:rPr>
-        <w:t>är TextEditor/Bin/Debug.</w:t>
-      </w:r>
-      <w:bookmarkStart w:id="1" w:name="_GoBack"/>
-      <w:bookmarkEnd w:id="1"/>
-    </w:p>
-    <w:p>
-      <w:pPr>
-        <w:rPr>
-          <w:lang w:val="sv-SE"/>
-        </w:rPr>
-      </w:pPr>
-      <w:r>
-        <w:rPr>
-          <w:lang w:val="sv-SE"/>
-        </w:rPr>
-        <w:t>Funktionaliteter:</w:t>
+        <w:pStyle w:val="ListParagraph"/>
+        <w:numPr>
+          <w:ilvl w:val="0"/>
+          <w:numId w:val="2"/>
+        </w:numPr>
+        <w:rPr>
+          <w:lang w:val="sv-SE"/>
+        </w:rPr>
+      </w:pPr>
+      <w:bookmarkStart w:id="0" w:name="_GoBack"/>
+      <w:bookmarkEnd w:id="0"/>
+    </w:p>
+    <w:p>
+      <w:pPr>
+        <w:rPr>
+          <w:b/>
+          <w:bCs/>
+          <w:lang w:val="sv-SE"/>
+        </w:rPr>
+      </w:pPr>
+      <w:r>
+        <w:rPr>
+          <w:b/>
+          <w:bCs/>
+          <w:lang w:val="sv-SE"/>
+        </w:rPr>
+        <w:t>Struktur</w:t>
+      </w:r>
+    </w:p>
+    <w:p>
+      <w:pPr>
+        <w:pStyle w:val="ListParagraph"/>
+        <w:numPr>
+          <w:ilvl w:val="0"/>
+          <w:numId w:val="2"/>
+        </w:numPr>
+        <w:rPr>
+          <w:lang w:val="sv-SE"/>
+        </w:rPr>
+      </w:pPr>
+    </w:p>
+    <w:p>
+      <w:pPr>
+        <w:rPr>
+          <w:b/>
+          <w:bCs/>
+          <w:lang w:val="sv-SE"/>
+        </w:rPr>
+      </w:pPr>
+      <w:r>
+        <w:rPr>
+          <w:b/>
+          <w:bCs/>
+          <w:lang w:val="sv-SE"/>
+        </w:rPr>
+        <w:t>Problem</w:t>
+      </w:r>
+    </w:p>
+    <w:p>
+      <w:pPr>
+        <w:pStyle w:val="ListParagraph"/>
+        <w:numPr>
+          <w:ilvl w:val="0"/>
+          <w:numId w:val="2"/>
+        </w:numPr>
+        <w:rPr>
+          <w:lang w:val="sv-SE"/>
+        </w:rPr>
+      </w:pPr>
+      <w:r>
+        <w:rPr>
+          <w:lang w:val="sv-SE"/>
+        </w:rPr>
+        <w:t>Arkitektur</w:t>
+      </w:r>
+    </w:p>
+    <w:p>
+      <w:pPr>
+        <w:rPr>
+          <w:lang w:val="sv-SE"/>
+        </w:rPr>
+      </w:pPr>
+      <w:r>
+        <w:rPr>
+          <w:b/>
+          <w:bCs/>
+          <w:lang w:val="sv-SE"/>
+        </w:rPr>
+        <w:t xml:space="preserve">Förklaring av </w:t>
+      </w:r>
+      <w:r>
+        <w:rPr>
+          <w:b/>
+          <w:bCs/>
+          <w:lang w:val="sv-SE"/>
+        </w:rPr>
+        <w:t>Funktionaliteter</w:t>
+      </w:r>
+      <w:r>
+        <w:rPr>
+          <w:lang w:val="sv-SE"/>
+        </w:rPr>
+        <w:t>:</w:t>
       </w:r>
     </w:p>
     <w:p>
@@ -437,6 +565,42 @@
       <w:pPr>
         <w:pStyle w:val="ListParagraph"/>
         <w:numPr>
+          <w:ilvl w:val="1"/>
+          <w:numId w:val="1"/>
+        </w:numPr>
+        <w:rPr>
+          <w:lang w:val="sv-SE"/>
+        </w:rPr>
+      </w:pPr>
+      <w:r>
+        <w:rPr>
+          <w:lang w:val="sv-SE"/>
+        </w:rPr>
+        <w:t>Filen sparas direkt utan några dialogrutor.</w:t>
+      </w:r>
+    </w:p>
+    <w:p>
+      <w:pPr>
+        <w:pStyle w:val="ListParagraph"/>
+        <w:numPr>
+          <w:ilvl w:val="1"/>
+          <w:numId w:val="1"/>
+        </w:numPr>
+        <w:rPr>
+          <w:lang w:val="sv-SE"/>
+        </w:rPr>
+      </w:pPr>
+      <w:r>
+        <w:rPr>
+          <w:lang w:val="sv-SE"/>
+        </w:rPr>
+        <w:t>Om det är en helt ny fil som sparas så kommer användaren tillfrågas om att spara filen likt funtionaliteten i ”Save As”.</w:t>
+      </w:r>
+    </w:p>
+    <w:p>
+      <w:pPr>
+        <w:pStyle w:val="ListParagraph"/>
+        <w:numPr>
           <w:ilvl w:val="0"/>
           <w:numId w:val="1"/>
         </w:numPr>
@@ -466,6 +630,7 @@
         <w:rPr>
           <w:lang w:val="sv-SE"/>
         </w:rPr>
+        <w:lastRenderedPageBreak/>
         <w:t>En dialogruta öppnas och användaren tillåts spara filen som en ny eller redan existerande fil (den existerande filen kommer då att bli ”overwritten”).</w:t>
       </w:r>
     </w:p>
@@ -588,7 +753,6 @@
         <w:rPr>
           <w:lang w:val="sv-SE"/>
         </w:rPr>
-        <w:lastRenderedPageBreak/>
         <w:t xml:space="preserve">”Cancel” – </w:t>
       </w:r>
       <w:r>
@@ -618,45 +782,6 @@
     </w:sectPr>
   </w:body>
 </w:document>
-</file>
-
-<file path=word/comments.xml><?xml version="1.0" encoding="utf-8"?>
-<w:comments xmlns:wpc="http://schemas.microsoft.com/office/word/2010/wordprocessingCanvas" xmlns:cx="http://schemas.microsoft.com/office/drawing/2014/chartex" xmlns:cx1="http://schemas.microsoft.com/office/drawing/2015/9/8/chartex" xmlns:cx2="http://schemas.microsoft.com/office/drawing/2015/10/21/chartex" xmlns:cx3="http://schemas.microsoft.com/office/drawing/2016/5/9/chartex" xmlns:cx4="http://schemas.microsoft.com/office/drawing/2016/5/10/chartex" xmlns:cx5="http://schemas.microsoft.com/office/drawing/2016/5/11/chartex" xmlns:cx6="http://schemas.microsoft.com/office/drawing/2016/5/12/chartex" xmlns:cx7="http://schemas.microsoft.com/office/drawing/2016/5/13/chartex" xmlns:cx8="http://schemas.microsoft.com/office/drawing/2016/5/14/chartex" xmlns:mc="http://schemas.openxmlformats.org/markup-compatibility/2006" xmlns:aink="http://schemas.microsoft.com/office/drawing/2016/ink" xmlns:am3d="http://schemas.microsoft.com/office/drawing/2017/model3d" xmlns:o="urn:schemas-microsoft-com:office:office" xmlns:r="http://schemas.openxmlformats.org/officeDocument/2006/relationships" xmlns:m="http://schemas.openxmlformats.org/officeDocument/2006/math" xmlns:v="urn:schemas-microsoft-com:vml" xmlns:wp14="http://schemas.microsoft.com/office/word/2010/wordprocessingDrawing" xmlns:wp="http://schemas.openxmlformats.org/drawingml/2006/wordprocessingDrawing" xmlns:w10="urn:schemas-microsoft-com:office:word" xmlns:w="http://schemas.openxmlformats.org/wordprocessingml/2006/main" xmlns:w14="http://schemas.microsoft.com/office/word/2010/wordml" xmlns:w15="http://schemas.microsoft.com/office/word/2012/wordml" xmlns:w16cid="http://schemas.microsoft.com/office/word/2016/wordml/cid" xmlns:w16se="http://schemas.microsoft.com/office/word/2015/wordml/symex" xmlns:wpg="http://schemas.microsoft.com/office/word/2010/wordprocessingGroup" xmlns:wpi="http://schemas.microsoft.com/office/word/2010/wordprocessingInk" xmlns:wne="http://schemas.microsoft.com/office/word/2006/wordml" xmlns:wps="http://schemas.microsoft.com/office/word/2010/wordprocessingShape" mc:Ignorable="w14 w15 w16se w16cid wp14">
-  <w:comment w:id="0" w:author="Fabian Fröding" w:date="2020-02-24T17:27:00Z" w:initials="FF">
-    <w:p>
-      <w:pPr>
-        <w:pStyle w:val="CommentText"/>
-        <w:rPr>
-          <w:lang w:val="en-US"/>
-        </w:rPr>
-      </w:pPr>
-      <w:r>
-        <w:rPr>
-          <w:rStyle w:val="CommentReference"/>
-        </w:rPr>
-        <w:annotationRef/>
-      </w:r>
-      <w:r>
-        <w:rPr>
-          <w:lang w:val="en-US"/>
-        </w:rPr>
-        <w:t>ÄNDRA</w:t>
-      </w:r>
-    </w:p>
-  </w:comment>
-</w:comments>
-</file>
-
-<file path=word/commentsExtended.xml><?xml version="1.0" encoding="utf-8"?>
-<w15:commentsEx xmlns:wpc="http://schemas.microsoft.com/office/word/2010/wordprocessingCanvas" xmlns:cx="http://schemas.microsoft.com/office/drawing/2014/chartex" xmlns:cx1="http://schemas.microsoft.com/office/drawing/2015/9/8/chartex" xmlns:cx2="http://schemas.microsoft.com/office/drawing/2015/10/21/chartex" xmlns:cx3="http://schemas.microsoft.com/office/drawing/2016/5/9/chartex" xmlns:cx4="http://schemas.microsoft.com/office/drawing/2016/5/10/chartex" xmlns:cx5="http://schemas.microsoft.com/office/drawing/2016/5/11/chartex" xmlns:cx6="http://schemas.microsoft.com/office/drawing/2016/5/12/chartex" xmlns:cx7="http://schemas.microsoft.com/office/drawing/2016/5/13/chartex" xmlns:cx8="http://schemas.microsoft.com/office/drawing/2016/5/14/chartex" xmlns:mc="http://schemas.openxmlformats.org/markup-compatibility/2006" xmlns:aink="http://schemas.microsoft.com/office/drawing/2016/ink" xmlns:am3d="http://schemas.microsoft.com/office/drawing/2017/model3d" xmlns:o="urn:schemas-microsoft-com:office:office" xmlns:r="http://schemas.openxmlformats.org/officeDocument/2006/relationships" xmlns:m="http://schemas.openxmlformats.org/officeDocument/2006/math" xmlns:v="urn:schemas-microsoft-com:vml" xmlns:wp14="http://schemas.microsoft.com/office/word/2010/wordprocessingDrawing" xmlns:wp="http://schemas.openxmlformats.org/drawingml/2006/wordprocessingDrawing" xmlns:w10="urn:schemas-microsoft-com:office:word" xmlns:w="http://schemas.openxmlformats.org/wordprocessingml/2006/main" xmlns:w14="http://schemas.microsoft.com/office/word/2010/wordml" xmlns:w15="http://schemas.microsoft.com/office/word/2012/wordml" xmlns:w16cid="http://schemas.microsoft.com/office/word/2016/wordml/cid" xmlns:w16se="http://schemas.microsoft.com/office/word/2015/wordml/symex" xmlns:wpg="http://schemas.microsoft.com/office/word/2010/wordprocessingGroup" xmlns:wpi="http://schemas.microsoft.com/office/word/2010/wordprocessingInk" xmlns:wne="http://schemas.microsoft.com/office/word/2006/wordml" xmlns:wps="http://schemas.microsoft.com/office/word/2010/wordprocessingShape" mc:Ignorable="w14 w15 w16se w16cid wp14">
-  <w15:commentEx w15:paraId="2BEEB838" w15:done="0"/>
-</w15:commentsEx>
-</file>
-
-<file path=word/commentsIds.xml><?xml version="1.0" encoding="utf-8"?>
-<w16cid:commentsIds xmlns:wpc="http://schemas.microsoft.com/office/word/2010/wordprocessingCanvas" xmlns:cx="http://schemas.microsoft.com/office/drawing/2014/chartex" xmlns:cx1="http://schemas.microsoft.com/office/drawing/2015/9/8/chartex" xmlns:cx2="http://schemas.microsoft.com/office/drawing/2015/10/21/chartex" xmlns:cx3="http://schemas.microsoft.com/office/drawing/2016/5/9/chartex" xmlns:cx4="http://schemas.microsoft.com/office/drawing/2016/5/10/chartex" xmlns:cx5="http://schemas.microsoft.com/office/drawing/2016/5/11/chartex" xmlns:cx6="http://schemas.microsoft.com/office/drawing/2016/5/12/chartex" xmlns:cx7="http://schemas.microsoft.com/office/drawing/2016/5/13/chartex" xmlns:cx8="http://schemas.microsoft.com/office/drawing/2016/5/14/chartex" xmlns:mc="http://schemas.openxmlformats.org/markup-compatibility/2006" xmlns:aink="http://schemas.microsoft.com/office/drawing/2016/ink" xmlns:am3d="http://schemas.microsoft.com/office/drawing/2017/model3d" xmlns:o="urn:schemas-microsoft-com:office:office" xmlns:r="http://schemas.openxmlformats.org/officeDocument/2006/relationships" xmlns:m="http://schemas.openxmlformats.org/officeDocument/2006/math" xmlns:v="urn:schemas-microsoft-com:vml" xmlns:wp14="http://schemas.microsoft.com/office/word/2010/wordprocessingDrawing" xmlns:wp="http://schemas.openxmlformats.org/drawingml/2006/wordprocessingDrawing" xmlns:w10="urn:schemas-microsoft-com:office:word" xmlns:w="http://schemas.openxmlformats.org/wordprocessingml/2006/main" xmlns:w14="http://schemas.microsoft.com/office/word/2010/wordml" xmlns:w15="http://schemas.microsoft.com/office/word/2012/wordml" xmlns:w16cid="http://schemas.microsoft.com/office/word/2016/wordml/cid" xmlns:w16se="http://schemas.microsoft.com/office/word/2015/wordml/symex" xmlns:wpg="http://schemas.microsoft.com/office/word/2010/wordprocessingGroup" xmlns:wpi="http://schemas.microsoft.com/office/word/2010/wordprocessingInk" xmlns:wne="http://schemas.microsoft.com/office/word/2006/wordml" xmlns:wps="http://schemas.microsoft.com/office/word/2010/wordprocessingShape" mc:Ignorable="w14 w15 w16se w16cid wp14">
-  <w16cid:commentId w16cid:paraId="2BEEB838" w16cid:durableId="21FE8618"/>
-</w16cid:commentsIds>
 </file>
 
 <file path=word/numbering.xml><?xml version="1.0" encoding="utf-8"?>
@@ -774,18 +899,126 @@
       </w:rPr>
     </w:lvl>
   </w:abstractNum>
+  <w:abstractNum w:abstractNumId="1" w15:restartNumberingAfterBreak="0">
+    <w:nsid w:val="4B302766"/>
+    <w:multiLevelType w:val="hybridMultilevel"/>
+    <w:tmpl w:val="E16A2DCC"/>
+    <w:lvl w:ilvl="0" w:tplc="0C000001">
+      <w:start w:val="1"/>
+      <w:numFmt w:val="bullet"/>
+      <w:lvlText w:val=""/>
+      <w:lvlJc w:val="left"/>
+      <w:pPr>
+        <w:ind w:left="720" w:hanging="360"/>
+      </w:pPr>
+      <w:rPr>
+        <w:rFonts w:ascii="Symbol" w:hAnsi="Symbol" w:hint="default"/>
+      </w:rPr>
+    </w:lvl>
+    <w:lvl w:ilvl="1" w:tplc="0C000003" w:tentative="1">
+      <w:start w:val="1"/>
+      <w:numFmt w:val="bullet"/>
+      <w:lvlText w:val="o"/>
+      <w:lvlJc w:val="left"/>
+      <w:pPr>
+        <w:ind w:left="1440" w:hanging="360"/>
+      </w:pPr>
+      <w:rPr>
+        <w:rFonts w:ascii="Courier New" w:hAnsi="Courier New" w:cs="Courier New" w:hint="default"/>
+      </w:rPr>
+    </w:lvl>
+    <w:lvl w:ilvl="2" w:tplc="0C000005" w:tentative="1">
+      <w:start w:val="1"/>
+      <w:numFmt w:val="bullet"/>
+      <w:lvlText w:val=""/>
+      <w:lvlJc w:val="left"/>
+      <w:pPr>
+        <w:ind w:left="2160" w:hanging="360"/>
+      </w:pPr>
+      <w:rPr>
+        <w:rFonts w:ascii="Wingdings" w:hAnsi="Wingdings" w:hint="default"/>
+      </w:rPr>
+    </w:lvl>
+    <w:lvl w:ilvl="3" w:tplc="0C000001" w:tentative="1">
+      <w:start w:val="1"/>
+      <w:numFmt w:val="bullet"/>
+      <w:lvlText w:val=""/>
+      <w:lvlJc w:val="left"/>
+      <w:pPr>
+        <w:ind w:left="2880" w:hanging="360"/>
+      </w:pPr>
+      <w:rPr>
+        <w:rFonts w:ascii="Symbol" w:hAnsi="Symbol" w:hint="default"/>
+      </w:rPr>
+    </w:lvl>
+    <w:lvl w:ilvl="4" w:tplc="0C000003" w:tentative="1">
+      <w:start w:val="1"/>
+      <w:numFmt w:val="bullet"/>
+      <w:lvlText w:val="o"/>
+      <w:lvlJc w:val="left"/>
+      <w:pPr>
+        <w:ind w:left="3600" w:hanging="360"/>
+      </w:pPr>
+      <w:rPr>
+        <w:rFonts w:ascii="Courier New" w:hAnsi="Courier New" w:cs="Courier New" w:hint="default"/>
+      </w:rPr>
+    </w:lvl>
+    <w:lvl w:ilvl="5" w:tplc="0C000005" w:tentative="1">
+      <w:start w:val="1"/>
+      <w:numFmt w:val="bullet"/>
+      <w:lvlText w:val=""/>
+      <w:lvlJc w:val="left"/>
+      <w:pPr>
+        <w:ind w:left="4320" w:hanging="360"/>
+      </w:pPr>
+      <w:rPr>
+        <w:rFonts w:ascii="Wingdings" w:hAnsi="Wingdings" w:hint="default"/>
+      </w:rPr>
+    </w:lvl>
+    <w:lvl w:ilvl="6" w:tplc="0C000001" w:tentative="1">
+      <w:start w:val="1"/>
+      <w:numFmt w:val="bullet"/>
+      <w:lvlText w:val=""/>
+      <w:lvlJc w:val="left"/>
+      <w:pPr>
+        <w:ind w:left="5040" w:hanging="360"/>
+      </w:pPr>
+      <w:rPr>
+        <w:rFonts w:ascii="Symbol" w:hAnsi="Symbol" w:hint="default"/>
+      </w:rPr>
+    </w:lvl>
+    <w:lvl w:ilvl="7" w:tplc="0C000003" w:tentative="1">
+      <w:start w:val="1"/>
+      <w:numFmt w:val="bullet"/>
+      <w:lvlText w:val="o"/>
+      <w:lvlJc w:val="left"/>
+      <w:pPr>
+        <w:ind w:left="5760" w:hanging="360"/>
+      </w:pPr>
+      <w:rPr>
+        <w:rFonts w:ascii="Courier New" w:hAnsi="Courier New" w:cs="Courier New" w:hint="default"/>
+      </w:rPr>
+    </w:lvl>
+    <w:lvl w:ilvl="8" w:tplc="0C000005" w:tentative="1">
+      <w:start w:val="1"/>
+      <w:numFmt w:val="bullet"/>
+      <w:lvlText w:val=""/>
+      <w:lvlJc w:val="left"/>
+      <w:pPr>
+        <w:ind w:left="6480" w:hanging="360"/>
+      </w:pPr>
+      <w:rPr>
+        <w:rFonts w:ascii="Wingdings" w:hAnsi="Wingdings" w:hint="default"/>
+      </w:rPr>
+    </w:lvl>
+  </w:abstractNum>
   <w:num w:numId="1">
     <w:abstractNumId w:val="0"/>
   </w:num>
+  <w:num w:numId="2">
+    <w:abstractNumId w:val="1"/>
+  </w:num>
 </w:numbering>
-</file>
-
-<file path=word/people.xml><?xml version="1.0" encoding="utf-8"?>
-<w15:people xmlns:wpc="http://schemas.microsoft.com/office/word/2010/wordprocessingCanvas" xmlns:cx="http://schemas.microsoft.com/office/drawing/2014/chartex" xmlns:cx1="http://schemas.microsoft.com/office/drawing/2015/9/8/chartex" xmlns:cx2="http://schemas.microsoft.com/office/drawing/2015/10/21/chartex" xmlns:cx3="http://schemas.microsoft.com/office/drawing/2016/5/9/chartex" xmlns:cx4="http://schemas.microsoft.com/office/drawing/2016/5/10/chartex" xmlns:cx5="http://schemas.microsoft.com/office/drawing/2016/5/11/chartex" xmlns:cx6="http://schemas.microsoft.com/office/drawing/2016/5/12/chartex" xmlns:cx7="http://schemas.microsoft.com/office/drawing/2016/5/13/chartex" xmlns:cx8="http://schemas.microsoft.com/office/drawing/2016/5/14/chartex" xmlns:mc="http://schemas.openxmlformats.org/markup-compatibility/2006" xmlns:aink="http://schemas.microsoft.com/office/drawing/2016/ink" xmlns:am3d="http://schemas.microsoft.com/office/drawing/2017/model3d" xmlns:o="urn:schemas-microsoft-com:office:office" xmlns:r="http://schemas.openxmlformats.org/officeDocument/2006/relationships" xmlns:m="http://schemas.openxmlformats.org/officeDocument/2006/math" xmlns:v="urn:schemas-microsoft-com:vml" xmlns:wp14="http://schemas.microsoft.com/office/word/2010/wordprocessingDrawing" xmlns:wp="http://schemas.openxmlformats.org/drawingml/2006/wordprocessingDrawing" xmlns:w10="urn:schemas-microsoft-com:office:word" xmlns:w="http://schemas.openxmlformats.org/wordprocessingml/2006/main" xmlns:w14="http://schemas.microsoft.com/office/word/2010/wordml" xmlns:w15="http://schemas.microsoft.com/office/word/2012/wordml" xmlns:w16cid="http://schemas.microsoft.com/office/word/2016/wordml/cid" xmlns:w16se="http://schemas.microsoft.com/office/word/2015/wordml/symex" xmlns:wpg="http://schemas.microsoft.com/office/word/2010/wordprocessingGroup" xmlns:wpi="http://schemas.microsoft.com/office/word/2010/wordprocessingInk" xmlns:wne="http://schemas.microsoft.com/office/word/2006/wordml" xmlns:wps="http://schemas.microsoft.com/office/word/2010/wordprocessingShape" mc:Ignorable="w14 w15 w16se w16cid wp14">
-  <w15:person w15:author="Fabian Fröding">
-    <w15:presenceInfo w15:providerId="Windows Live" w15:userId="4ad94de5c931f02c"/>
-  </w15:person>
-</w15:people>
 </file>
 
 <file path=word/styles.xml><?xml version="1.0" encoding="utf-8"?>

</xml_diff>

<commit_message>
Worked on drag and drop functionality. Updated readme
</commit_message>
<xml_diff>
--- a/TextEditor/Readme.docx
+++ b/TextEditor/Readme.docx
@@ -97,7 +97,7 @@
         <w:rPr>
           <w:lang w:val="sv-SE"/>
         </w:rPr>
-        <w:t>Beräkning av antalet rader tar endast hänsyn till nya rader som skapas genom ”Enter”-tangenten. Texten som automatiskt hamnar under p.g.a. längd tas inte med i beräkningen.</w:t>
+        <w:t>Beräkning av antalet rader tar endast hänsyn till nya rader som skapas genom ”Enter”-tangenten. Text som automatiskt hamnar under p.g.a. längd tas inte med i beräkningen.</w:t>
       </w:r>
     </w:p>
     <w:p>
@@ -135,11 +135,202 @@
           <w:lang w:val="sv-SE"/>
         </w:rPr>
       </w:pPr>
-      <w:r>
-        <w:rPr>
-          <w:lang w:val="sv-SE"/>
-        </w:rPr>
-        <w:t xml:space="preserve">Grundläggande funktionaliteter som t.ex. ”Exit”, ”Undo”, ”Redo” som inte kräver någon ytterligare logik förklaras </w:t>
+    </w:p>
+    <w:p>
+      <w:pPr>
+        <w:rPr>
+          <w:b/>
+          <w:bCs/>
+          <w:lang w:val="sv-SE"/>
+        </w:rPr>
+      </w:pPr>
+      <w:r>
+        <w:rPr>
+          <w:b/>
+          <w:bCs/>
+          <w:lang w:val="sv-SE"/>
+        </w:rPr>
+        <w:t>Struktur</w:t>
+      </w:r>
+    </w:p>
+    <w:p>
+      <w:pPr>
+        <w:pStyle w:val="ListParagraph"/>
+        <w:numPr>
+          <w:ilvl w:val="0"/>
+          <w:numId w:val="2"/>
+        </w:numPr>
+        <w:rPr>
+          <w:lang w:val="sv-SE"/>
+        </w:rPr>
+      </w:pPr>
+      <w:r>
+        <w:rPr>
+          <w:lang w:val="sv-SE"/>
+        </w:rPr>
+        <w:t>Form1.cs hanterar allt som har med form-events att göra.</w:t>
+      </w:r>
+    </w:p>
+    <w:p>
+      <w:pPr>
+        <w:pStyle w:val="ListParagraph"/>
+        <w:numPr>
+          <w:ilvl w:val="0"/>
+          <w:numId w:val="2"/>
+        </w:numPr>
+        <w:rPr>
+          <w:lang w:val="sv-SE"/>
+        </w:rPr>
+      </w:pPr>
+      <w:r>
+        <w:rPr>
+          <w:lang w:val="sv-SE"/>
+        </w:rPr>
+        <w:t>FileHandler hanterar filer (dock har Form1 också en del med filer att göra).</w:t>
+      </w:r>
+    </w:p>
+    <w:p>
+      <w:pPr>
+        <w:pStyle w:val="ListParagraph"/>
+        <w:numPr>
+          <w:ilvl w:val="0"/>
+          <w:numId w:val="2"/>
+        </w:numPr>
+        <w:rPr>
+          <w:lang w:val="sv-SE"/>
+        </w:rPr>
+      </w:pPr>
+      <w:r>
+        <w:rPr>
+          <w:lang w:val="sv-SE"/>
+        </w:rPr>
+        <w:t>StringHandler hanterar string-funktioner relaterade till informationn som visas i den lilla texturan med antal bokstäver, ord och rader.</w:t>
+      </w:r>
+    </w:p>
+    <w:p>
+      <w:pPr>
+        <w:pStyle w:val="ListParagraph"/>
+        <w:numPr>
+          <w:ilvl w:val="0"/>
+          <w:numId w:val="2"/>
+        </w:numPr>
+        <w:rPr>
+          <w:lang w:val="sv-SE"/>
+        </w:rPr>
+      </w:pPr>
+      <w:r>
+        <w:rPr>
+          <w:lang w:val="sv-SE"/>
+        </w:rPr>
+        <w:t>Målet var att inte bryta mot Separation of Concerns-principen.</w:t>
+      </w:r>
+    </w:p>
+    <w:p>
+      <w:pPr>
+        <w:rPr>
+          <w:b/>
+          <w:bCs/>
+          <w:lang w:val="sv-SE"/>
+        </w:rPr>
+      </w:pPr>
+      <w:r>
+        <w:rPr>
+          <w:b/>
+          <w:bCs/>
+          <w:lang w:val="sv-SE"/>
+        </w:rPr>
+        <w:t>Problem</w:t>
+      </w:r>
+    </w:p>
+    <w:p>
+      <w:pPr>
+        <w:pStyle w:val="ListParagraph"/>
+        <w:numPr>
+          <w:ilvl w:val="0"/>
+          <w:numId w:val="2"/>
+        </w:numPr>
+        <w:rPr>
+          <w:lang w:val="sv-SE"/>
+        </w:rPr>
+      </w:pPr>
+      <w:r>
+        <w:rPr>
+          <w:lang w:val="sv-SE"/>
+        </w:rPr>
+        <w:t>Svårigheter att strukturera logiken kring hantering av filer (t.ex. som spara, open, close etc) uppstod konstant under utveckling av applikationen. Även i dess slutgiltiga version lyckades jag inte strukturera logiken kring detta på ett bra sätt. Just nu är det väldigt svårt att sätta sig in i hur logiken fungerar för en person som inte var med i utvecklingne från början, trots kommentarer i koden. Denna del av programmet hade behövts finslipas för att göra koden mer förståelig, men p.g.a tidsbrist hann j</w:t>
+      </w:r>
+      <w:bookmarkStart w:id="0" w:name="_GoBack"/>
+      <w:bookmarkEnd w:id="0"/>
+      <w:r>
+        <w:rPr>
+          <w:lang w:val="sv-SE"/>
+        </w:rPr>
+        <w:t>ag ej detta.</w:t>
+      </w:r>
+    </w:p>
+    <w:p>
+      <w:pPr>
+        <w:rPr>
+          <w:lang w:val="sv-SE"/>
+        </w:rPr>
+      </w:pPr>
+      <w:r>
+        <w:rPr>
+          <w:b/>
+          <w:bCs/>
+          <w:lang w:val="sv-SE"/>
+        </w:rPr>
+        <w:t xml:space="preserve">Förklaring av </w:t>
+      </w:r>
+      <w:r>
+        <w:rPr>
+          <w:b/>
+          <w:bCs/>
+          <w:lang w:val="sv-SE"/>
+        </w:rPr>
+        <w:t>Funktionaliteter</w:t>
+      </w:r>
+      <w:r>
+        <w:rPr>
+          <w:lang w:val="sv-SE"/>
+        </w:rPr>
+        <w:t>:</w:t>
+      </w:r>
+    </w:p>
+    <w:p>
+      <w:pPr>
+        <w:pStyle w:val="ListParagraph"/>
+        <w:numPr>
+          <w:ilvl w:val="0"/>
+          <w:numId w:val="1"/>
+        </w:numPr>
+        <w:rPr>
+          <w:lang w:val="sv-SE"/>
+        </w:rPr>
+      </w:pPr>
+      <w:r>
+        <w:rPr>
+          <w:lang w:val="sv-SE"/>
+        </w:rPr>
+        <w:t>New</w:t>
+      </w:r>
+    </w:p>
+    <w:p>
+      <w:pPr>
+        <w:pStyle w:val="ListParagraph"/>
+        <w:numPr>
+          <w:ilvl w:val="1"/>
+          <w:numId w:val="1"/>
+        </w:numPr>
+        <w:rPr>
+          <w:lang w:val="sv-SE"/>
+        </w:rPr>
+      </w:pPr>
+      <w:r>
+        <w:rPr>
+          <w:lang w:val="sv-SE"/>
+        </w:rPr>
+        <w:t xml:space="preserve">Om användaren klickar ”New” när en fil som </w:t>
       </w:r>
       <w:r>
         <w:rPr>
@@ -153,7 +344,115 @@
         <w:rPr>
           <w:lang w:val="sv-SE"/>
         </w:rPr>
-        <w:t xml:space="preserve"> och antas förstås som de är.</w:t>
+        <w:t xml:space="preserve"> har några redigeringar* är öppen så kommer den nya filen att skapas utan att fråga användaren om den vill spara ändringar (eftersom det inte finns några ändringar)</w:t>
+      </w:r>
+    </w:p>
+    <w:p>
+      <w:pPr>
+        <w:pStyle w:val="ListParagraph"/>
+        <w:numPr>
+          <w:ilvl w:val="1"/>
+          <w:numId w:val="1"/>
+        </w:numPr>
+        <w:rPr>
+          <w:lang w:val="sv-SE"/>
+        </w:rPr>
+      </w:pPr>
+      <w:r>
+        <w:rPr>
+          <w:lang w:val="sv-SE"/>
+        </w:rPr>
+        <w:t xml:space="preserve">Om användaren klickar ”New” när en redigerad* fil är öppen frågas användaren om den vill spara </w:t>
+      </w:r>
+      <w:r>
+        <w:rPr>
+          <w:lang w:val="sv-SE"/>
+        </w:rPr>
+        <w:t>filen</w:t>
+      </w:r>
+      <w:r>
+        <w:rPr>
+          <w:lang w:val="sv-SE"/>
+        </w:rPr>
+        <w:t xml:space="preserve"> med valen [”Yes”, ”No”, ”Cancel”]</w:t>
+      </w:r>
+      <w:r>
+        <w:rPr>
+          <w:lang w:val="sv-SE"/>
+        </w:rPr>
+        <w:t xml:space="preserve"> </w:t>
+      </w:r>
+      <w:r>
+        <w:rPr>
+          <w:lang w:val="sv-SE"/>
+        </w:rPr>
+        <w:t>varav följande händer:</w:t>
+      </w:r>
+    </w:p>
+    <w:p>
+      <w:pPr>
+        <w:pStyle w:val="ListParagraph"/>
+        <w:numPr>
+          <w:ilvl w:val="2"/>
+          <w:numId w:val="1"/>
+        </w:numPr>
+        <w:rPr>
+          <w:lang w:val="sv-SE"/>
+        </w:rPr>
+      </w:pPr>
+      <w:r>
+        <w:rPr>
+          <w:lang w:val="sv-SE"/>
+        </w:rPr>
+        <w:t>”Yes” – Användaren tillåts spara filen, därfeter stängs den och en ny blank fil skapas.</w:t>
+      </w:r>
+    </w:p>
+    <w:p>
+      <w:pPr>
+        <w:pStyle w:val="ListParagraph"/>
+        <w:numPr>
+          <w:ilvl w:val="2"/>
+          <w:numId w:val="1"/>
+        </w:numPr>
+        <w:rPr>
+          <w:lang w:val="sv-SE"/>
+        </w:rPr>
+      </w:pPr>
+      <w:r>
+        <w:rPr>
+          <w:lang w:val="sv-SE"/>
+        </w:rPr>
+        <w:t>”No” – filen stängs utan att spara ändingar och en ny blank fil skapas.</w:t>
+      </w:r>
+    </w:p>
+    <w:p>
+      <w:pPr>
+        <w:pStyle w:val="ListParagraph"/>
+        <w:numPr>
+          <w:ilvl w:val="2"/>
+          <w:numId w:val="1"/>
+        </w:numPr>
+        <w:rPr>
+          <w:lang w:val="sv-SE"/>
+        </w:rPr>
+      </w:pPr>
+      <w:r>
+        <w:rPr>
+          <w:lang w:val="sv-SE"/>
+        </w:rPr>
+        <w:t xml:space="preserve">”Cancel” – </w:t>
+      </w:r>
+      <w:r>
+        <w:rPr>
+          <w:lang w:val="sv-SE"/>
+        </w:rPr>
+        <w:t>D</w:t>
+      </w:r>
+      <w:r>
+        <w:rPr>
+          <w:lang w:val="sv-SE"/>
+        </w:rPr>
+        <w:t>ialogrutan stängs och använden återvänder till filen som redigeras.</w:t>
       </w:r>
     </w:p>
     <w:p>
@@ -161,124 +460,17 @@
         <w:pStyle w:val="ListParagraph"/>
         <w:numPr>
           <w:ilvl w:val="0"/>
-          <w:numId w:val="2"/>
-        </w:numPr>
-        <w:rPr>
-          <w:lang w:val="sv-SE"/>
-        </w:rPr>
-      </w:pPr>
-      <w:bookmarkStart w:id="0" w:name="_GoBack"/>
-      <w:bookmarkEnd w:id="0"/>
-    </w:p>
-    <w:p>
-      <w:pPr>
-        <w:rPr>
-          <w:b/>
-          <w:bCs/>
-          <w:lang w:val="sv-SE"/>
-        </w:rPr>
-      </w:pPr>
-      <w:r>
-        <w:rPr>
-          <w:b/>
-          <w:bCs/>
-          <w:lang w:val="sv-SE"/>
-        </w:rPr>
-        <w:t>Struktur</w:t>
-      </w:r>
-    </w:p>
-    <w:p>
-      <w:pPr>
-        <w:pStyle w:val="ListParagraph"/>
-        <w:numPr>
-          <w:ilvl w:val="0"/>
-          <w:numId w:val="2"/>
-        </w:numPr>
-        <w:rPr>
-          <w:lang w:val="sv-SE"/>
-        </w:rPr>
-      </w:pPr>
-    </w:p>
-    <w:p>
-      <w:pPr>
-        <w:rPr>
-          <w:b/>
-          <w:bCs/>
-          <w:lang w:val="sv-SE"/>
-        </w:rPr>
-      </w:pPr>
-      <w:r>
-        <w:rPr>
-          <w:b/>
-          <w:bCs/>
-          <w:lang w:val="sv-SE"/>
-        </w:rPr>
-        <w:t>Problem</w:t>
-      </w:r>
-    </w:p>
-    <w:p>
-      <w:pPr>
-        <w:pStyle w:val="ListParagraph"/>
-        <w:numPr>
-          <w:ilvl w:val="0"/>
-          <w:numId w:val="2"/>
-        </w:numPr>
-        <w:rPr>
-          <w:lang w:val="sv-SE"/>
-        </w:rPr>
-      </w:pPr>
-      <w:r>
-        <w:rPr>
-          <w:lang w:val="sv-SE"/>
-        </w:rPr>
-        <w:t>Arkitektur</w:t>
-      </w:r>
-    </w:p>
-    <w:p>
-      <w:pPr>
-        <w:rPr>
-          <w:lang w:val="sv-SE"/>
-        </w:rPr>
-      </w:pPr>
-      <w:r>
-        <w:rPr>
-          <w:b/>
-          <w:bCs/>
-          <w:lang w:val="sv-SE"/>
-        </w:rPr>
-        <w:t xml:space="preserve">Förklaring av </w:t>
-      </w:r>
-      <w:r>
-        <w:rPr>
-          <w:b/>
-          <w:bCs/>
-          <w:lang w:val="sv-SE"/>
-        </w:rPr>
-        <w:t>Funktionaliteter</w:t>
-      </w:r>
-      <w:r>
-        <w:rPr>
-          <w:lang w:val="sv-SE"/>
-        </w:rPr>
-        <w:t>:</w:t>
-      </w:r>
-    </w:p>
-    <w:p>
-      <w:pPr>
-        <w:pStyle w:val="ListParagraph"/>
-        <w:numPr>
-          <w:ilvl w:val="0"/>
-          <w:numId w:val="1"/>
-        </w:numPr>
-        <w:rPr>
-          <w:lang w:val="sv-SE"/>
-        </w:rPr>
-      </w:pPr>
-      <w:r>
-        <w:rPr>
-          <w:lang w:val="sv-SE"/>
-        </w:rPr>
-        <w:t>New</w:t>
+          <w:numId w:val="1"/>
+        </w:numPr>
+        <w:rPr>
+          <w:lang w:val="sv-SE"/>
+        </w:rPr>
+      </w:pPr>
+      <w:r>
+        <w:rPr>
+          <w:lang w:val="sv-SE"/>
+        </w:rPr>
+        <w:t>Open</w:t>
       </w:r>
     </w:p>
     <w:p>
@@ -296,7 +488,7 @@
         <w:rPr>
           <w:lang w:val="sv-SE"/>
         </w:rPr>
-        <w:t xml:space="preserve">Om användaren klickar ”New” när en fil som </w:t>
+        <w:t xml:space="preserve">Om användaren klickar ”Open” när en fil som </w:t>
       </w:r>
       <w:r>
         <w:rPr>
@@ -310,7 +502,7 @@
         <w:rPr>
           <w:lang w:val="sv-SE"/>
         </w:rPr>
-        <w:t xml:space="preserve"> har några redigeringar* är öppen så kommer den nya filen att skapas utan att fråga användaren om den vill spara ändringar (eftersom det inte finns några ändringar)</w:t>
+        <w:t xml:space="preserve"> har några redigeringar* är öppen så tillåts användaren direkt öppna en ny fil och den gammla filen stängs.</w:t>
       </w:r>
     </w:p>
     <w:p>
@@ -328,31 +520,7 @@
         <w:rPr>
           <w:lang w:val="sv-SE"/>
         </w:rPr>
-        <w:t xml:space="preserve">Om användaren klickar ”New” när en redigerad* fil är öppen frågas användaren om den vill spara </w:t>
-      </w:r>
-      <w:r>
-        <w:rPr>
-          <w:lang w:val="sv-SE"/>
-        </w:rPr>
-        <w:t>filen</w:t>
-      </w:r>
-      <w:r>
-        <w:rPr>
-          <w:lang w:val="sv-SE"/>
-        </w:rPr>
-        <w:t xml:space="preserve"> med valen [”Yes”, ”No”, ”Cancel”]</w:t>
-      </w:r>
-      <w:r>
-        <w:rPr>
-          <w:lang w:val="sv-SE"/>
-        </w:rPr>
-        <w:t xml:space="preserve"> </w:t>
-      </w:r>
-      <w:r>
-        <w:rPr>
-          <w:lang w:val="sv-SE"/>
-        </w:rPr>
-        <w:t>varav följande händer:</w:t>
+        <w:t>Om användaren klickar ”Open” när en redigerad* fil är öppen so frågas användaren om den vill spara filen med valen [”Yes”, ”No”, ”Cancel”] varav följande händer:</w:t>
       </w:r>
     </w:p>
     <w:p>
@@ -370,7 +538,7 @@
         <w:rPr>
           <w:lang w:val="sv-SE"/>
         </w:rPr>
-        <w:t>”Yes” – Användaren tillåts spara filen, därfeter stängs den och en ny blank fil skapas.</w:t>
+        <w:t>”Yes” – Användaren tillåts spara filen, därefter tillåts användaren välja och öppna en ny fil.</w:t>
       </w:r>
     </w:p>
     <w:p>
@@ -388,7 +556,7 @@
         <w:rPr>
           <w:lang w:val="sv-SE"/>
         </w:rPr>
-        <w:t>”No” – filen stängs utan att spara ändingar och en ny blank fil skapas.</w:t>
+        <w:t>”No” – Användaren tillåts direkt att välja och öppna en fil, och den gammla filen stängs utan att sparas.</w:t>
       </w:r>
     </w:p>
     <w:p>
@@ -406,19 +574,8 @@
         <w:rPr>
           <w:lang w:val="sv-SE"/>
         </w:rPr>
-        <w:t xml:space="preserve">”Cancel” – </w:t>
-      </w:r>
-      <w:r>
-        <w:rPr>
-          <w:lang w:val="sv-SE"/>
-        </w:rPr>
-        <w:t>D</w:t>
-      </w:r>
-      <w:r>
-        <w:rPr>
-          <w:lang w:val="sv-SE"/>
-        </w:rPr>
-        <w:t>ialogrutan stängs och använden återvänder till filen som redigeras.</w:t>
+        <w:lastRenderedPageBreak/>
+        <w:t>”Cancel” – Dialogrutan stängs och användaren återvänds till filen som redigeras.</w:t>
       </w:r>
     </w:p>
     <w:p>
@@ -436,7 +593,7 @@
         <w:rPr>
           <w:lang w:val="sv-SE"/>
         </w:rPr>
-        <w:t>Open</w:t>
+        <w:t>Save</w:t>
       </w:r>
     </w:p>
     <w:p>
@@ -454,21 +611,7 @@
         <w:rPr>
           <w:lang w:val="sv-SE"/>
         </w:rPr>
-        <w:t xml:space="preserve">Om användaren klickar ”Open” när en fil som </w:t>
-      </w:r>
-      <w:r>
-        <w:rPr>
-          <w:i/>
-          <w:iCs/>
-          <w:lang w:val="sv-SE"/>
-        </w:rPr>
-        <w:t>inte</w:t>
-      </w:r>
-      <w:r>
-        <w:rPr>
-          <w:lang w:val="sv-SE"/>
-        </w:rPr>
-        <w:t xml:space="preserve"> har några redigeringar* är öppen så tillåts användaren direkt öppna en ny fil och den gammla filen stängs.</w:t>
+        <w:t>Filen sparas direkt utan några dialogrutor.</w:t>
       </w:r>
     </w:p>
     <w:p>
@@ -486,61 +629,7 @@
         <w:rPr>
           <w:lang w:val="sv-SE"/>
         </w:rPr>
-        <w:t>Om användaren klickar ”Open” när en redigerad* fil är öppen so frågas användaren om den vill spara filen med valen [”Yes”, ”No”, ”Cancel”] varav följande händer:</w:t>
-      </w:r>
-    </w:p>
-    <w:p>
-      <w:pPr>
-        <w:pStyle w:val="ListParagraph"/>
-        <w:numPr>
-          <w:ilvl w:val="2"/>
-          <w:numId w:val="1"/>
-        </w:numPr>
-        <w:rPr>
-          <w:lang w:val="sv-SE"/>
-        </w:rPr>
-      </w:pPr>
-      <w:r>
-        <w:rPr>
-          <w:lang w:val="sv-SE"/>
-        </w:rPr>
-        <w:t>”Yes” – Användaren tillåts spara filen, därefter tillåts användaren välja och öppna en ny fil.</w:t>
-      </w:r>
-    </w:p>
-    <w:p>
-      <w:pPr>
-        <w:pStyle w:val="ListParagraph"/>
-        <w:numPr>
-          <w:ilvl w:val="2"/>
-          <w:numId w:val="1"/>
-        </w:numPr>
-        <w:rPr>
-          <w:lang w:val="sv-SE"/>
-        </w:rPr>
-      </w:pPr>
-      <w:r>
-        <w:rPr>
-          <w:lang w:val="sv-SE"/>
-        </w:rPr>
-        <w:t>”No” – Användaren tillåts direkt att välja och öppna en fil, och den gammla filen stängs utan att sparas.</w:t>
-      </w:r>
-    </w:p>
-    <w:p>
-      <w:pPr>
-        <w:pStyle w:val="ListParagraph"/>
-        <w:numPr>
-          <w:ilvl w:val="2"/>
-          <w:numId w:val="1"/>
-        </w:numPr>
-        <w:rPr>
-          <w:lang w:val="sv-SE"/>
-        </w:rPr>
-      </w:pPr>
-      <w:r>
-        <w:rPr>
-          <w:lang w:val="sv-SE"/>
-        </w:rPr>
-        <w:t>”Cancel” – Dialogrutan stängs och användaren återvänds till filen som redigeras.</w:t>
+        <w:t>Om det är en helt ny fil som sparas så kommer användaren tillfrågas om att spara filen likt funtionaliteten i ”Save As”.</w:t>
       </w:r>
     </w:p>
     <w:p>
@@ -558,7 +647,7 @@
         <w:rPr>
           <w:lang w:val="sv-SE"/>
         </w:rPr>
-        <w:t>Save</w:t>
+        <w:t>Save As</w:t>
       </w:r>
     </w:p>
     <w:p>
@@ -576,61 +665,6 @@
         <w:rPr>
           <w:lang w:val="sv-SE"/>
         </w:rPr>
-        <w:t>Filen sparas direkt utan några dialogrutor.</w:t>
-      </w:r>
-    </w:p>
-    <w:p>
-      <w:pPr>
-        <w:pStyle w:val="ListParagraph"/>
-        <w:numPr>
-          <w:ilvl w:val="1"/>
-          <w:numId w:val="1"/>
-        </w:numPr>
-        <w:rPr>
-          <w:lang w:val="sv-SE"/>
-        </w:rPr>
-      </w:pPr>
-      <w:r>
-        <w:rPr>
-          <w:lang w:val="sv-SE"/>
-        </w:rPr>
-        <w:t>Om det är en helt ny fil som sparas så kommer användaren tillfrågas om att spara filen likt funtionaliteten i ”Save As”.</w:t>
-      </w:r>
-    </w:p>
-    <w:p>
-      <w:pPr>
-        <w:pStyle w:val="ListParagraph"/>
-        <w:numPr>
-          <w:ilvl w:val="0"/>
-          <w:numId w:val="1"/>
-        </w:numPr>
-        <w:rPr>
-          <w:lang w:val="sv-SE"/>
-        </w:rPr>
-      </w:pPr>
-      <w:r>
-        <w:rPr>
-          <w:lang w:val="sv-SE"/>
-        </w:rPr>
-        <w:t>Save As</w:t>
-      </w:r>
-    </w:p>
-    <w:p>
-      <w:pPr>
-        <w:pStyle w:val="ListParagraph"/>
-        <w:numPr>
-          <w:ilvl w:val="1"/>
-          <w:numId w:val="1"/>
-        </w:numPr>
-        <w:rPr>
-          <w:lang w:val="sv-SE"/>
-        </w:rPr>
-      </w:pPr>
-      <w:r>
-        <w:rPr>
-          <w:lang w:val="sv-SE"/>
-        </w:rPr>
-        <w:lastRenderedPageBreak/>
         <w:t>En dialogruta öppnas och användaren tillåts spara filen som en ny eller redan existerande fil (den existerande filen kommer då att bli ”overwritten”).</w:t>
       </w:r>
     </w:p>

</xml_diff>

<commit_message>
Finished drag and drop functionalities. Added additional functionalities if ctrl or shift is down while dropping files. Updated readme
</commit_message>
<xml_diff>
--- a/TextEditor/Readme.docx
+++ b/TextEditor/Readme.docx
@@ -58,8 +58,10 @@
         <w:rPr>
           <w:lang w:val="sv-SE"/>
         </w:rPr>
-        <w:t>2</w:t>
-      </w:r>
+        <w:t>3</w:t>
+      </w:r>
+      <w:bookmarkStart w:id="0" w:name="_GoBack"/>
+      <w:bookmarkEnd w:id="0"/>
     </w:p>
     <w:p>
       <w:pPr>
@@ -257,15 +259,19 @@
         <w:rPr>
           <w:lang w:val="sv-SE"/>
         </w:rPr>
-        <w:t>Svårigheter att strukturera logiken kring hantering av filer (t.ex. som spara, open, close etc) uppstod konstant under utveckling av applikationen. Även i dess slutgiltiga version lyckades jag inte strukturera logiken kring detta på ett bra sätt. Just nu är det väldigt svårt att sätta sig in i hur logiken fungerar för en person som inte var med i utvecklingne från början, trots kommentarer i koden. Denna del av programmet hade behövts finslipas för att göra koden mer förståelig, men p.g.a tidsbrist hann j</w:t>
-      </w:r>
-      <w:bookmarkStart w:id="0" w:name="_GoBack"/>
-      <w:bookmarkEnd w:id="0"/>
-      <w:r>
-        <w:rPr>
-          <w:lang w:val="sv-SE"/>
-        </w:rPr>
-        <w:t>ag ej detta.</w:t>
+        <w:t>Svårigheter att strukturera logiken kring hantering av filer (t.ex. som spara, open, close etc) uppstod konstant under utveckling av applikationen. Även i dess slutgiltiga version lyckades jag inte strukturera logiken kring detta på ett bra sätt. Just nu är det väldigt svårt att sätta sig in i hur logiken fungerar för en person som inte var med i utvecklinge</w:t>
+      </w:r>
+      <w:r>
+        <w:rPr>
+          <w:lang w:val="sv-SE"/>
+        </w:rPr>
+        <w:t>n</w:t>
+      </w:r>
+      <w:r>
+        <w:rPr>
+          <w:lang w:val="sv-SE"/>
+        </w:rPr>
+        <w:t xml:space="preserve"> från början, trots kommentarer i koden. Denna del av programmet hade behövts finslipas för att göra koden mer förståelig, men p.g.a tidsbrist hann jag ej detta.</w:t>
       </w:r>
     </w:p>
     <w:p>

</xml_diff>

<commit_message>
Final commit for first iteration. Program does everything it should. Last bugs are fixed. Architecture is a mess, but program works.
</commit_message>
<xml_diff>
--- a/TextEditor/Readme.docx
+++ b/TextEditor/Readme.docx
@@ -60,28 +60,146 @@
         </w:rPr>
         <w:t>3</w:t>
       </w:r>
+    </w:p>
+    <w:p>
+      <w:pPr>
+        <w:rPr>
+          <w:lang w:val="sv-SE"/>
+        </w:rPr>
+      </w:pPr>
+      <w:r>
+        <w:rPr>
+          <w:b/>
+          <w:bCs/>
+          <w:lang w:val="sv-SE"/>
+        </w:rPr>
+        <w:t>Antaganden</w:t>
+      </w:r>
+      <w:r>
+        <w:rPr>
+          <w:lang w:val="sv-SE"/>
+        </w:rPr>
+        <w:t>:</w:t>
+      </w:r>
+    </w:p>
+    <w:p>
+      <w:pPr>
+        <w:pStyle w:val="ListParagraph"/>
+        <w:numPr>
+          <w:ilvl w:val="0"/>
+          <w:numId w:val="2"/>
+        </w:numPr>
+        <w:rPr>
+          <w:lang w:val="sv-SE"/>
+        </w:rPr>
+      </w:pPr>
+      <w:r>
+        <w:rPr>
+          <w:lang w:val="sv-SE"/>
+        </w:rPr>
+        <w:t>P.g.a. svårigheter med permissions beroende på vart på datorn filer sparas, så sparas alltid filerna på användarens skrivbord.</w:t>
+      </w:r>
+    </w:p>
+    <w:p>
+      <w:pPr>
+        <w:pStyle w:val="ListParagraph"/>
+        <w:numPr>
+          <w:ilvl w:val="0"/>
+          <w:numId w:val="2"/>
+        </w:numPr>
+        <w:rPr>
+          <w:lang w:val="sv-SE"/>
+        </w:rPr>
+      </w:pPr>
+      <w:r>
+        <w:rPr>
+          <w:lang w:val="sv-SE"/>
+        </w:rPr>
+        <w:t>Beräkning av antalet rader tar endast hänsyn till nya rader som skapas genom ”Enter”-tangenten. Text som automatiskt hamnar under p.g.a. längd tas inte med i beräkningen.</w:t>
+      </w:r>
+    </w:p>
+    <w:p>
+      <w:pPr>
+        <w:rPr>
+          <w:b/>
+          <w:bCs/>
+          <w:lang w:val="sv-SE"/>
+        </w:rPr>
+      </w:pPr>
+      <w:r>
+        <w:rPr>
+          <w:b/>
+          <w:bCs/>
+          <w:lang w:val="sv-SE"/>
+        </w:rPr>
+        <w:t>Struktur</w:t>
+      </w:r>
+    </w:p>
+    <w:p>
+      <w:pPr>
+        <w:pStyle w:val="ListParagraph"/>
+        <w:numPr>
+          <w:ilvl w:val="0"/>
+          <w:numId w:val="2"/>
+        </w:numPr>
+        <w:rPr>
+          <w:lang w:val="sv-SE"/>
+        </w:rPr>
+      </w:pPr>
+      <w:r>
+        <w:rPr>
+          <w:lang w:val="sv-SE"/>
+        </w:rPr>
+        <w:t xml:space="preserve">Form1.cs hanterar allt som har med form-events </w:t>
+      </w:r>
+      <w:r>
+        <w:rPr>
+          <w:lang w:val="sv-SE"/>
+        </w:rPr>
+        <w:t>och filhantering att göra.</w:t>
+      </w:r>
+    </w:p>
+    <w:p>
+      <w:pPr>
+        <w:pStyle w:val="ListParagraph"/>
+        <w:numPr>
+          <w:ilvl w:val="0"/>
+          <w:numId w:val="2"/>
+        </w:numPr>
+        <w:rPr>
+          <w:lang w:val="sv-SE"/>
+        </w:rPr>
+      </w:pPr>
+      <w:r>
+        <w:rPr>
+          <w:lang w:val="sv-SE"/>
+        </w:rPr>
+        <w:t>StringHandler hanterar string-funktioner relaterade till informationn som visas i den lilla texturan med antal bokstäver, ord och rader.</w:t>
+      </w:r>
+      <w:r>
+        <w:rPr>
+          <w:lang w:val="sv-SE"/>
+        </w:rPr>
+        <w:t xml:space="preserve"> Således hanteras uppgifter relaterade till den lilla textrutan enskilt av denna klassen för att separarera funktionaliteter (separation of concerns). (Fler delar av programmet hade säkert kunnat isoleras till klasser som hanterar specifika uppgifter för att förbättra arkitekturen).</w:t>
+      </w:r>
       <w:bookmarkStart w:id="0" w:name="_GoBack"/>
       <w:bookmarkEnd w:id="0"/>
     </w:p>
     <w:p>
       <w:pPr>
         <w:rPr>
-          <w:lang w:val="sv-SE"/>
-        </w:rPr>
-      </w:pPr>
-      <w:r>
-        <w:rPr>
           <w:b/>
           <w:bCs/>
           <w:lang w:val="sv-SE"/>
         </w:rPr>
-        <w:t>Antaganden</w:t>
-      </w:r>
-      <w:r>
-        <w:rPr>
-          <w:lang w:val="sv-SE"/>
-        </w:rPr>
-        <w:t>:</w:t>
+      </w:pPr>
+      <w:r>
+        <w:rPr>
+          <w:b/>
+          <w:bCs/>
+          <w:lang w:val="sv-SE"/>
+        </w:rPr>
+        <w:t>Problem</w:t>
       </w:r>
     </w:p>
     <w:p>
@@ -99,201 +217,61 @@
         <w:rPr>
           <w:lang w:val="sv-SE"/>
         </w:rPr>
-        <w:t>Beräkning av antalet rader tar endast hänsyn till nya rader som skapas genom ”Enter”-tangenten. Text som automatiskt hamnar under p.g.a. längd tas inte med i beräkningen.</w:t>
-      </w:r>
-    </w:p>
-    <w:p>
-      <w:pPr>
-        <w:pStyle w:val="ListParagraph"/>
-        <w:numPr>
-          <w:ilvl w:val="0"/>
-          <w:numId w:val="2"/>
-        </w:numPr>
-        <w:rPr>
-          <w:lang w:val="sv-SE"/>
-        </w:rPr>
-      </w:pPr>
-      <w:r>
-        <w:rPr>
-          <w:lang w:val="sv-SE"/>
-        </w:rPr>
-        <w:t xml:space="preserve">Default saving location </w:t>
-      </w:r>
-      <w:r>
-        <w:rPr>
-          <w:lang w:val="sv-SE"/>
-        </w:rPr>
-        <w:t>är användarens skrivbord.</w:t>
-      </w:r>
-    </w:p>
-    <w:p>
-      <w:pPr>
-        <w:pStyle w:val="ListParagraph"/>
-        <w:numPr>
-          <w:ilvl w:val="0"/>
-          <w:numId w:val="2"/>
-        </w:numPr>
-        <w:rPr>
-          <w:lang w:val="sv-SE"/>
-        </w:rPr>
-      </w:pPr>
-    </w:p>
-    <w:p>
-      <w:pPr>
+        <w:t>Svårigheter att strukturera logiken kring hantering av filer (t.ex. som spara, open, close etc) uppstod konstant under utveckling av applikationen. Även i dess slutgiltiga version lyckades jag inte strukturera logiken kring detta på ett bra sätt. Just nu är det väldigt svårt att sätta sig in i hur logiken fungerar för en person som inte var med i utvecklinge</w:t>
+      </w:r>
+      <w:r>
+        <w:rPr>
+          <w:lang w:val="sv-SE"/>
+        </w:rPr>
+        <w:t>n</w:t>
+      </w:r>
+      <w:r>
+        <w:rPr>
+          <w:lang w:val="sv-SE"/>
+        </w:rPr>
+        <w:t xml:space="preserve"> från början, trots kommentarer i koden. Denna del av programmet hade behövts finslipas för att göra koden mer förståelig, men p.g.a tidsbrist hann jag ej detta.</w:t>
+      </w:r>
+    </w:p>
+    <w:p>
+      <w:pPr>
+        <w:pStyle w:val="ListParagraph"/>
+        <w:rPr>
+          <w:lang w:val="sv-SE"/>
+        </w:rPr>
+      </w:pPr>
+      <w:r>
+        <w:rPr>
+          <w:lang w:val="sv-SE"/>
+        </w:rPr>
+        <w:t>Variablerna modified, newFile och fileDropped används som</w:t>
+      </w:r>
+      <w:r>
+        <w:rPr>
+          <w:lang w:val="sv-SE"/>
+        </w:rPr>
+        <w:t xml:space="preserve"> flags genom programmet för att avgöra vilka uppgifter som programmet ska utföra. Detta hade säkert gått att förenkla om jag ägnat mer tid år arkitekturen.</w:t>
+      </w:r>
+    </w:p>
+    <w:p>
+      <w:pPr>
+        <w:rPr>
+          <w:lang w:val="sv-SE"/>
+        </w:rPr>
+      </w:pPr>
+      <w:r>
         <w:rPr>
           <w:b/>
           <w:bCs/>
           <w:lang w:val="sv-SE"/>
         </w:rPr>
-      </w:pPr>
+        <w:t xml:space="preserve">Förklaring av </w:t>
+      </w:r>
       <w:r>
         <w:rPr>
           <w:b/>
           <w:bCs/>
           <w:lang w:val="sv-SE"/>
         </w:rPr>
-        <w:t>Struktur</w:t>
-      </w:r>
-    </w:p>
-    <w:p>
-      <w:pPr>
-        <w:pStyle w:val="ListParagraph"/>
-        <w:numPr>
-          <w:ilvl w:val="0"/>
-          <w:numId w:val="2"/>
-        </w:numPr>
-        <w:rPr>
-          <w:lang w:val="sv-SE"/>
-        </w:rPr>
-      </w:pPr>
-      <w:r>
-        <w:rPr>
-          <w:lang w:val="sv-SE"/>
-        </w:rPr>
-        <w:t>Form1.cs hanterar allt som har med form-events att göra.</w:t>
-      </w:r>
-    </w:p>
-    <w:p>
-      <w:pPr>
-        <w:pStyle w:val="ListParagraph"/>
-        <w:numPr>
-          <w:ilvl w:val="0"/>
-          <w:numId w:val="2"/>
-        </w:numPr>
-        <w:rPr>
-          <w:lang w:val="sv-SE"/>
-        </w:rPr>
-      </w:pPr>
-      <w:r>
-        <w:rPr>
-          <w:lang w:val="sv-SE"/>
-        </w:rPr>
-        <w:t>FileHandler hanterar filer (dock har Form1 också en del med filer att göra).</w:t>
-      </w:r>
-    </w:p>
-    <w:p>
-      <w:pPr>
-        <w:pStyle w:val="ListParagraph"/>
-        <w:numPr>
-          <w:ilvl w:val="0"/>
-          <w:numId w:val="2"/>
-        </w:numPr>
-        <w:rPr>
-          <w:lang w:val="sv-SE"/>
-        </w:rPr>
-      </w:pPr>
-      <w:r>
-        <w:rPr>
-          <w:lang w:val="sv-SE"/>
-        </w:rPr>
-        <w:t>StringHandler hanterar string-funktioner relaterade till informationn som visas i den lilla texturan med antal bokstäver, ord och rader.</w:t>
-      </w:r>
-    </w:p>
-    <w:p>
-      <w:pPr>
-        <w:pStyle w:val="ListParagraph"/>
-        <w:numPr>
-          <w:ilvl w:val="0"/>
-          <w:numId w:val="2"/>
-        </w:numPr>
-        <w:rPr>
-          <w:lang w:val="sv-SE"/>
-        </w:rPr>
-      </w:pPr>
-      <w:r>
-        <w:rPr>
-          <w:lang w:val="sv-SE"/>
-        </w:rPr>
-        <w:t>Målet var att inte bryta mot Separation of Concerns-principen.</w:t>
-      </w:r>
-    </w:p>
-    <w:p>
-      <w:pPr>
-        <w:rPr>
-          <w:b/>
-          <w:bCs/>
-          <w:lang w:val="sv-SE"/>
-        </w:rPr>
-      </w:pPr>
-      <w:r>
-        <w:rPr>
-          <w:b/>
-          <w:bCs/>
-          <w:lang w:val="sv-SE"/>
-        </w:rPr>
-        <w:t>Problem</w:t>
-      </w:r>
-    </w:p>
-    <w:p>
-      <w:pPr>
-        <w:pStyle w:val="ListParagraph"/>
-        <w:numPr>
-          <w:ilvl w:val="0"/>
-          <w:numId w:val="2"/>
-        </w:numPr>
-        <w:rPr>
-          <w:lang w:val="sv-SE"/>
-        </w:rPr>
-      </w:pPr>
-      <w:r>
-        <w:rPr>
-          <w:lang w:val="sv-SE"/>
-        </w:rPr>
-        <w:t>Svårigheter att strukturera logiken kring hantering av filer (t.ex. som spara, open, close etc) uppstod konstant under utveckling av applikationen. Även i dess slutgiltiga version lyckades jag inte strukturera logiken kring detta på ett bra sätt. Just nu är det väldigt svårt att sätta sig in i hur logiken fungerar för en person som inte var med i utvecklinge</w:t>
-      </w:r>
-      <w:r>
-        <w:rPr>
-          <w:lang w:val="sv-SE"/>
-        </w:rPr>
-        <w:t>n</w:t>
-      </w:r>
-      <w:r>
-        <w:rPr>
-          <w:lang w:val="sv-SE"/>
-        </w:rPr>
-        <w:t xml:space="preserve"> från början, trots kommentarer i koden. Denna del av programmet hade behövts finslipas för att göra koden mer förståelig, men p.g.a tidsbrist hann jag ej detta.</w:t>
-      </w:r>
-    </w:p>
-    <w:p>
-      <w:pPr>
-        <w:rPr>
-          <w:lang w:val="sv-SE"/>
-        </w:rPr>
-      </w:pPr>
-      <w:r>
-        <w:rPr>
-          <w:b/>
-          <w:bCs/>
-          <w:lang w:val="sv-SE"/>
-        </w:rPr>
-        <w:t xml:space="preserve">Förklaring av </w:t>
-      </w:r>
-      <w:r>
-        <w:rPr>
-          <w:b/>
-          <w:bCs/>
-          <w:lang w:val="sv-SE"/>
-        </w:rPr>
         <w:t>Funktionaliteter</w:t>
       </w:r>
       <w:r>
@@ -544,6 +522,7 @@
         <w:rPr>
           <w:lang w:val="sv-SE"/>
         </w:rPr>
+        <w:lastRenderedPageBreak/>
         <w:t>”Yes” – Användaren tillåts spara filen, därefter tillåts användaren välja och öppna en ny fil.</w:t>
       </w:r>
     </w:p>
@@ -580,7 +559,6 @@
         <w:rPr>
           <w:lang w:val="sv-SE"/>
         </w:rPr>
-        <w:lastRenderedPageBreak/>
         <w:t>”Cancel” – Dialogrutan stängs och användaren återvänds till filen som redigeras.</w:t>
       </w:r>
     </w:p>

</xml_diff>